<commit_message>
Merging Gui and Tui
</commit_message>
<xml_diff>
--- a/Documents/Projekt.docx
+++ b/Documents/Projekt.docx
@@ -48,10 +48,10 @@
         <w:tblStyle w:val="Tabellenraster"/>
         <w:tblW w:w="9243" w:type="dxa"/>
         <w:jc w:val="left"/>
-        <w:tblInd w:w="0" w:type="dxa"/>
+        <w:tblInd w:w="-5" w:type="dxa"/>
         <w:tblCellMar>
           <w:top w:w="0" w:type="dxa"/>
-          <w:left w:w="108" w:type="dxa"/>
+          <w:left w:w="103" w:type="dxa"/>
           <w:bottom w:w="0" w:type="dxa"/>
           <w:right w:w="108" w:type="dxa"/>
         </w:tblCellMar>
@@ -71,17 +71,14 @@
             <w:tcBorders/>
             <w:shd w:fill="auto" w:val="clear"/>
             <w:tcMar>
-              <w:left w:w="108" w:type="dxa"/>
-            </w:tcMar>
-          </w:tcPr>
-          <w:p>
-            <w:pPr>
-              <w:pStyle w:val="Normal"/>
-              <w:spacing w:lineRule="auto" w:line="240" w:before="0" w:after="0"/>
-              <w:rPr>
-                <w:b/>
-                <w:b/>
-              </w:rPr>
+              <w:left w:w="103" w:type="dxa"/>
+            </w:tcMar>
+          </w:tcPr>
+          <w:p>
+            <w:pPr>
+              <w:pStyle w:val="Normal"/>
+              <w:spacing w:lineRule="auto" w:line="240" w:before="0" w:after="0"/>
+              <w:rPr/>
             </w:pPr>
             <w:r>
               <w:rPr>
@@ -97,17 +94,14 @@
             <w:tcBorders/>
             <w:shd w:fill="auto" w:val="clear"/>
             <w:tcMar>
-              <w:left w:w="108" w:type="dxa"/>
-            </w:tcMar>
-          </w:tcPr>
-          <w:p>
-            <w:pPr>
-              <w:pStyle w:val="Normal"/>
-              <w:spacing w:lineRule="auto" w:line="240" w:before="0" w:after="0"/>
-              <w:rPr>
-                <w:b/>
-                <w:b/>
-              </w:rPr>
+              <w:left w:w="103" w:type="dxa"/>
+            </w:tcMar>
+          </w:tcPr>
+          <w:p>
+            <w:pPr>
+              <w:pStyle w:val="Normal"/>
+              <w:spacing w:lineRule="auto" w:line="240" w:before="0" w:after="0"/>
+              <w:rPr/>
             </w:pPr>
             <w:r>
               <w:rPr>
@@ -123,17 +117,14 @@
             <w:tcBorders/>
             <w:shd w:fill="auto" w:val="clear"/>
             <w:tcMar>
-              <w:left w:w="108" w:type="dxa"/>
-            </w:tcMar>
-          </w:tcPr>
-          <w:p>
-            <w:pPr>
-              <w:pStyle w:val="Normal"/>
-              <w:spacing w:lineRule="auto" w:line="240" w:before="0" w:after="0"/>
-              <w:rPr>
-                <w:b/>
-                <w:b/>
-              </w:rPr>
+              <w:left w:w="103" w:type="dxa"/>
+            </w:tcMar>
+          </w:tcPr>
+          <w:p>
+            <w:pPr>
+              <w:pStyle w:val="Normal"/>
+              <w:spacing w:lineRule="auto" w:line="240" w:before="0" w:after="0"/>
+              <w:rPr/>
             </w:pPr>
             <w:r>
               <w:rPr>
@@ -149,17 +140,14 @@
             <w:tcBorders/>
             <w:shd w:fill="auto" w:val="clear"/>
             <w:tcMar>
-              <w:left w:w="108" w:type="dxa"/>
-            </w:tcMar>
-          </w:tcPr>
-          <w:p>
-            <w:pPr>
-              <w:pStyle w:val="Normal"/>
-              <w:spacing w:lineRule="auto" w:line="240" w:before="0" w:after="0"/>
-              <w:rPr>
-                <w:b/>
-                <w:b/>
-              </w:rPr>
+              <w:left w:w="103" w:type="dxa"/>
+            </w:tcMar>
+          </w:tcPr>
+          <w:p>
+            <w:pPr>
+              <w:pStyle w:val="Normal"/>
+              <w:spacing w:lineRule="auto" w:line="240" w:before="0" w:after="0"/>
+              <w:rPr/>
             </w:pPr>
             <w:r>
               <w:rPr>
@@ -178,7 +166,7 @@
             <w:tcBorders/>
             <w:shd w:fill="auto" w:val="clear"/>
             <w:tcMar>
-              <w:left w:w="108" w:type="dxa"/>
+              <w:left w:w="103" w:type="dxa"/>
             </w:tcMar>
           </w:tcPr>
           <w:p>
@@ -199,7 +187,7 @@
             <w:tcBorders/>
             <w:shd w:fill="auto" w:val="clear"/>
             <w:tcMar>
-              <w:left w:w="108" w:type="dxa"/>
+              <w:left w:w="103" w:type="dxa"/>
             </w:tcMar>
           </w:tcPr>
           <w:p>
@@ -231,7 +219,7 @@
             <w:tcBorders/>
             <w:shd w:fill="auto" w:val="clear"/>
             <w:tcMar>
-              <w:left w:w="108" w:type="dxa"/>
+              <w:left w:w="103" w:type="dxa"/>
             </w:tcMar>
           </w:tcPr>
           <w:p>
@@ -267,7 +255,7 @@
             <w:tcBorders/>
             <w:shd w:fill="auto" w:val="clear"/>
             <w:tcMar>
-              <w:left w:w="108" w:type="dxa"/>
+              <w:left w:w="103" w:type="dxa"/>
             </w:tcMar>
           </w:tcPr>
           <w:p>
@@ -291,7 +279,7 @@
             <w:tcBorders/>
             <w:shd w:fill="auto" w:val="clear"/>
             <w:tcMar>
-              <w:left w:w="108" w:type="dxa"/>
+              <w:left w:w="103" w:type="dxa"/>
             </w:tcMar>
           </w:tcPr>
           <w:p>
@@ -312,7 +300,7 @@
             <w:tcBorders/>
             <w:shd w:fill="auto" w:val="clear"/>
             <w:tcMar>
-              <w:left w:w="108" w:type="dxa"/>
+              <w:left w:w="103" w:type="dxa"/>
             </w:tcMar>
           </w:tcPr>
           <w:p>
@@ -344,7 +332,7 @@
             <w:tcBorders/>
             <w:shd w:fill="auto" w:val="clear"/>
             <w:tcMar>
-              <w:left w:w="108" w:type="dxa"/>
+              <w:left w:w="103" w:type="dxa"/>
             </w:tcMar>
           </w:tcPr>
           <w:p>
@@ -376,7 +364,7 @@
             <w:tcBorders/>
             <w:shd w:fill="auto" w:val="clear"/>
             <w:tcMar>
-              <w:left w:w="108" w:type="dxa"/>
+              <w:left w:w="103" w:type="dxa"/>
             </w:tcMar>
           </w:tcPr>
           <w:p>
@@ -400,7 +388,7 @@
             <w:tcBorders/>
             <w:shd w:fill="auto" w:val="clear"/>
             <w:tcMar>
-              <w:left w:w="108" w:type="dxa"/>
+              <w:left w:w="103" w:type="dxa"/>
             </w:tcMar>
           </w:tcPr>
           <w:p>
@@ -421,7 +409,7 @@
             <w:tcBorders/>
             <w:shd w:fill="auto" w:val="clear"/>
             <w:tcMar>
-              <w:left w:w="108" w:type="dxa"/>
+              <w:left w:w="103" w:type="dxa"/>
             </w:tcMar>
           </w:tcPr>
           <w:p>
@@ -442,7 +430,7 @@
             <w:tcBorders/>
             <w:shd w:fill="auto" w:val="clear"/>
             <w:tcMar>
-              <w:left w:w="108" w:type="dxa"/>
+              <w:left w:w="103" w:type="dxa"/>
             </w:tcMar>
           </w:tcPr>
           <w:p>
@@ -463,17 +451,18 @@
             <w:tcBorders/>
             <w:shd w:fill="auto" w:val="clear"/>
             <w:tcMar>
-              <w:left w:w="108" w:type="dxa"/>
-            </w:tcMar>
-          </w:tcPr>
-          <w:p>
-            <w:pPr>
-              <w:pStyle w:val="Normal"/>
-              <w:spacing w:lineRule="auto" w:line="240" w:before="0" w:after="0"/>
-              <w:rPr/>
-            </w:pPr>
-            <w:r>
-              <w:rPr/>
+              <w:left w:w="103" w:type="dxa"/>
+            </w:tcMar>
+          </w:tcPr>
+          <w:p>
+            <w:pPr>
+              <w:pStyle w:val="Normal"/>
+              <w:spacing w:lineRule="auto" w:line="240" w:before="0" w:after="0"/>
+              <w:rPr/>
+            </w:pPr>
+            <w:r>
+              <w:rPr/>
+              <w:t>...</w:t>
             </w:r>
           </w:p>
         </w:tc>
@@ -486,7 +475,7 @@
             <w:tcBorders/>
             <w:shd w:fill="auto" w:val="clear"/>
             <w:tcMar>
-              <w:left w:w="108" w:type="dxa"/>
+              <w:left w:w="103" w:type="dxa"/>
             </w:tcMar>
           </w:tcPr>
           <w:p>
@@ -507,7 +496,7 @@
             <w:tcBorders/>
             <w:shd w:fill="auto" w:val="clear"/>
             <w:tcMar>
-              <w:left w:w="108" w:type="dxa"/>
+              <w:left w:w="103" w:type="dxa"/>
             </w:tcMar>
           </w:tcPr>
           <w:p>
@@ -528,7 +517,7 @@
             <w:tcBorders/>
             <w:shd w:fill="auto" w:val="clear"/>
             <w:tcMar>
-              <w:left w:w="108" w:type="dxa"/>
+              <w:left w:w="103" w:type="dxa"/>
             </w:tcMar>
           </w:tcPr>
           <w:p>
@@ -549,17 +538,18 @@
             <w:tcBorders/>
             <w:shd w:fill="auto" w:val="clear"/>
             <w:tcMar>
-              <w:left w:w="108" w:type="dxa"/>
-            </w:tcMar>
-          </w:tcPr>
-          <w:p>
-            <w:pPr>
-              <w:pStyle w:val="Normal"/>
-              <w:spacing w:lineRule="auto" w:line="240" w:before="0" w:after="0"/>
-              <w:rPr/>
-            </w:pPr>
-            <w:r>
-              <w:rPr/>
+              <w:left w:w="103" w:type="dxa"/>
+            </w:tcMar>
+          </w:tcPr>
+          <w:p>
+            <w:pPr>
+              <w:pStyle w:val="Normal"/>
+              <w:spacing w:lineRule="auto" w:line="240" w:before="0" w:after="0"/>
+              <w:rPr/>
+            </w:pPr>
+            <w:r>
+              <w:rPr/>
+              <w:t>..</w:t>
             </w:r>
           </w:p>
         </w:tc>
@@ -572,7 +562,7 @@
             <w:tcBorders/>
             <w:shd w:fill="auto" w:val="clear"/>
             <w:tcMar>
-              <w:left w:w="108" w:type="dxa"/>
+              <w:left w:w="103" w:type="dxa"/>
             </w:tcMar>
           </w:tcPr>
           <w:p>
@@ -593,7 +583,7 @@
             <w:tcBorders/>
             <w:shd w:fill="auto" w:val="clear"/>
             <w:tcMar>
-              <w:left w:w="108" w:type="dxa"/>
+              <w:left w:w="103" w:type="dxa"/>
             </w:tcMar>
           </w:tcPr>
           <w:p>
@@ -614,7 +604,7 @@
             <w:tcBorders/>
             <w:shd w:fill="auto" w:val="clear"/>
             <w:tcMar>
-              <w:left w:w="108" w:type="dxa"/>
+              <w:left w:w="103" w:type="dxa"/>
             </w:tcMar>
           </w:tcPr>
           <w:p>
@@ -652,17 +642,18 @@
             <w:tcBorders/>
             <w:shd w:fill="auto" w:val="clear"/>
             <w:tcMar>
-              <w:left w:w="108" w:type="dxa"/>
-            </w:tcMar>
-          </w:tcPr>
-          <w:p>
-            <w:pPr>
-              <w:pStyle w:val="Normal"/>
-              <w:spacing w:lineRule="auto" w:line="240" w:before="0" w:after="0"/>
-              <w:rPr/>
-            </w:pPr>
-            <w:r>
-              <w:rPr/>
+              <w:left w:w="103" w:type="dxa"/>
+            </w:tcMar>
+          </w:tcPr>
+          <w:p>
+            <w:pPr>
+              <w:pStyle w:val="Normal"/>
+              <w:spacing w:lineRule="auto" w:line="240" w:before="0" w:after="0"/>
+              <w:rPr/>
+            </w:pPr>
+            <w:r>
+              <w:rPr/>
+              <w:t>..</w:t>
             </w:r>
           </w:p>
         </w:tc>
@@ -675,7 +666,7 @@
             <w:tcBorders/>
             <w:shd w:fill="auto" w:val="clear"/>
             <w:tcMar>
-              <w:left w:w="108" w:type="dxa"/>
+              <w:left w:w="103" w:type="dxa"/>
             </w:tcMar>
           </w:tcPr>
           <w:p>
@@ -696,7 +687,7 @@
             <w:tcBorders/>
             <w:shd w:fill="auto" w:val="clear"/>
             <w:tcMar>
-              <w:left w:w="108" w:type="dxa"/>
+              <w:left w:w="103" w:type="dxa"/>
             </w:tcMar>
           </w:tcPr>
           <w:p>
@@ -717,7 +708,7 @@
             <w:tcBorders/>
             <w:shd w:fill="auto" w:val="clear"/>
             <w:tcMar>
-              <w:left w:w="108" w:type="dxa"/>
+              <w:left w:w="103" w:type="dxa"/>
             </w:tcMar>
           </w:tcPr>
           <w:p>
@@ -738,17 +729,18 @@
             <w:tcBorders/>
             <w:shd w:fill="auto" w:val="clear"/>
             <w:tcMar>
-              <w:left w:w="108" w:type="dxa"/>
-            </w:tcMar>
-          </w:tcPr>
-          <w:p>
-            <w:pPr>
-              <w:pStyle w:val="Normal"/>
-              <w:spacing w:lineRule="auto" w:line="240" w:before="0" w:after="0"/>
-              <w:rPr/>
-            </w:pPr>
-            <w:r>
-              <w:rPr/>
+              <w:left w:w="103" w:type="dxa"/>
+            </w:tcMar>
+          </w:tcPr>
+          <w:p>
+            <w:pPr>
+              <w:pStyle w:val="Normal"/>
+              <w:spacing w:lineRule="auto" w:line="240" w:before="0" w:after="0"/>
+              <w:rPr/>
+            </w:pPr>
+            <w:r>
+              <w:rPr/>
+              <w:t>30.11.2016</w:t>
             </w:r>
           </w:p>
         </w:tc>
@@ -761,7 +753,7 @@
             <w:tcBorders/>
             <w:shd w:fill="auto" w:val="clear"/>
             <w:tcMar>
-              <w:left w:w="108" w:type="dxa"/>
+              <w:left w:w="103" w:type="dxa"/>
             </w:tcMar>
           </w:tcPr>
           <w:p>
@@ -782,7 +774,7 @@
             <w:tcBorders/>
             <w:shd w:fill="auto" w:val="clear"/>
             <w:tcMar>
-              <w:left w:w="108" w:type="dxa"/>
+              <w:left w:w="103" w:type="dxa"/>
             </w:tcMar>
           </w:tcPr>
           <w:p>
@@ -803,7 +795,7 @@
             <w:tcBorders/>
             <w:shd w:fill="auto" w:val="clear"/>
             <w:tcMar>
-              <w:left w:w="108" w:type="dxa"/>
+              <w:left w:w="103" w:type="dxa"/>
             </w:tcMar>
           </w:tcPr>
           <w:p>
@@ -824,17 +816,18 @@
             <w:tcBorders/>
             <w:shd w:fill="auto" w:val="clear"/>
             <w:tcMar>
-              <w:left w:w="108" w:type="dxa"/>
-            </w:tcMar>
-          </w:tcPr>
-          <w:p>
-            <w:pPr>
-              <w:pStyle w:val="Normal"/>
-              <w:spacing w:lineRule="auto" w:line="240" w:before="0" w:after="0"/>
-              <w:rPr/>
-            </w:pPr>
-            <w:r>
-              <w:rPr/>
+              <w:left w:w="103" w:type="dxa"/>
+            </w:tcMar>
+          </w:tcPr>
+          <w:p>
+            <w:pPr>
+              <w:pStyle w:val="Normal"/>
+              <w:spacing w:lineRule="auto" w:line="240" w:before="0" w:after="0"/>
+              <w:rPr/>
+            </w:pPr>
+            <w:r>
+              <w:rPr/>
+              <w:t>30.11.2016</w:t>
             </w:r>
           </w:p>
         </w:tc>
@@ -847,7 +840,7 @@
             <w:tcBorders/>
             <w:shd w:fill="auto" w:val="clear"/>
             <w:tcMar>
-              <w:left w:w="108" w:type="dxa"/>
+              <w:left w:w="103" w:type="dxa"/>
             </w:tcMar>
           </w:tcPr>
           <w:p>
@@ -868,7 +861,7 @@
             <w:tcBorders/>
             <w:shd w:fill="auto" w:val="clear"/>
             <w:tcMar>
-              <w:left w:w="108" w:type="dxa"/>
+              <w:left w:w="103" w:type="dxa"/>
             </w:tcMar>
           </w:tcPr>
           <w:p>
@@ -889,7 +882,7 @@
             <w:tcBorders/>
             <w:shd w:fill="auto" w:val="clear"/>
             <w:tcMar>
-              <w:left w:w="108" w:type="dxa"/>
+              <w:left w:w="103" w:type="dxa"/>
             </w:tcMar>
           </w:tcPr>
           <w:p>
@@ -910,17 +903,18 @@
             <w:tcBorders/>
             <w:shd w:fill="auto" w:val="clear"/>
             <w:tcMar>
-              <w:left w:w="108" w:type="dxa"/>
-            </w:tcMar>
-          </w:tcPr>
-          <w:p>
-            <w:pPr>
-              <w:pStyle w:val="Normal"/>
-              <w:spacing w:lineRule="auto" w:line="240" w:before="0" w:after="0"/>
-              <w:rPr/>
-            </w:pPr>
-            <w:r>
-              <w:rPr/>
+              <w:left w:w="103" w:type="dxa"/>
+            </w:tcMar>
+          </w:tcPr>
+          <w:p>
+            <w:pPr>
+              <w:pStyle w:val="Normal"/>
+              <w:spacing w:lineRule="auto" w:line="240" w:before="0" w:after="0"/>
+              <w:rPr/>
+            </w:pPr>
+            <w:r>
+              <w:rPr/>
+              <w:t>19.12.2016</w:t>
             </w:r>
           </w:p>
         </w:tc>
@@ -933,7 +927,7 @@
             <w:tcBorders/>
             <w:shd w:fill="auto" w:val="clear"/>
             <w:tcMar>
-              <w:left w:w="108" w:type="dxa"/>
+              <w:left w:w="103" w:type="dxa"/>
             </w:tcMar>
           </w:tcPr>
           <w:p>
@@ -954,7 +948,7 @@
             <w:tcBorders/>
             <w:shd w:fill="auto" w:val="clear"/>
             <w:tcMar>
-              <w:left w:w="108" w:type="dxa"/>
+              <w:left w:w="103" w:type="dxa"/>
             </w:tcMar>
           </w:tcPr>
           <w:p>
@@ -975,7 +969,7 @@
             <w:tcBorders/>
             <w:shd w:fill="auto" w:val="clear"/>
             <w:tcMar>
-              <w:left w:w="108" w:type="dxa"/>
+              <w:left w:w="103" w:type="dxa"/>
             </w:tcMar>
           </w:tcPr>
           <w:p>
@@ -996,17 +990,18 @@
             <w:tcBorders/>
             <w:shd w:fill="auto" w:val="clear"/>
             <w:tcMar>
-              <w:left w:w="108" w:type="dxa"/>
-            </w:tcMar>
-          </w:tcPr>
-          <w:p>
-            <w:pPr>
-              <w:pStyle w:val="Normal"/>
-              <w:spacing w:lineRule="auto" w:line="240" w:before="0" w:after="0"/>
-              <w:rPr/>
-            </w:pPr>
-            <w:r>
-              <w:rPr/>
+              <w:left w:w="103" w:type="dxa"/>
+            </w:tcMar>
+          </w:tcPr>
+          <w:p>
+            <w:pPr>
+              <w:pStyle w:val="Normal"/>
+              <w:spacing w:lineRule="auto" w:line="240" w:before="0" w:after="0"/>
+              <w:rPr/>
+            </w:pPr>
+            <w:r>
+              <w:rPr/>
+              <w:t>20.12.2016</w:t>
             </w:r>
           </w:p>
         </w:tc>
@@ -1019,7 +1014,7 @@
             <w:tcBorders/>
             <w:shd w:fill="auto" w:val="clear"/>
             <w:tcMar>
-              <w:left w:w="108" w:type="dxa"/>
+              <w:left w:w="103" w:type="dxa"/>
             </w:tcMar>
           </w:tcPr>
           <w:p>
@@ -1040,7 +1035,7 @@
             <w:tcBorders/>
             <w:shd w:fill="auto" w:val="clear"/>
             <w:tcMar>
-              <w:left w:w="108" w:type="dxa"/>
+              <w:left w:w="103" w:type="dxa"/>
             </w:tcMar>
           </w:tcPr>
           <w:p>
@@ -1061,7 +1056,7 @@
             <w:tcBorders/>
             <w:shd w:fill="auto" w:val="clear"/>
             <w:tcMar>
-              <w:left w:w="108" w:type="dxa"/>
+              <w:left w:w="103" w:type="dxa"/>
             </w:tcMar>
           </w:tcPr>
           <w:p>
@@ -1093,7 +1088,7 @@
             <w:tcBorders/>
             <w:shd w:fill="auto" w:val="clear"/>
             <w:tcMar>
-              <w:left w:w="108" w:type="dxa"/>
+              <w:left w:w="103" w:type="dxa"/>
             </w:tcMar>
           </w:tcPr>
           <w:p>
@@ -1390,12 +1385,7 @@
     <w:p>
       <w:pPr>
         <w:pStyle w:val="Berschrift1"/>
-        <w:rPr>
-          <w:rStyle w:val="Berschrift1Zchn"/>
-          <w:b/>
-          <w:b/>
-          <w:bCs/>
-        </w:rPr>
+        <w:rPr/>
       </w:pPr>
       <w:r>
         <w:rPr>
@@ -1426,7 +1416,7 @@
       <w:r>
         <w:rPr/>
         <w:drawing>
-          <wp:inline distT="0" distB="9525" distL="0" distR="0">
+          <wp:inline distT="0" distB="0" distL="0" distR="0">
             <wp:extent cx="5760720" cy="4905375"/>
             <wp:effectExtent l="0" t="0" r="0" b="0"/>
             <wp:docPr id="1" name="Grafik 2" descr=""/>
@@ -1491,7 +1481,7 @@
       <w:r>
         <w:rPr/>
         <w:drawing>
-          <wp:inline distT="0" distB="2540" distL="0" distR="0">
+          <wp:inline distT="0" distB="0" distL="0" distR="0">
             <wp:extent cx="5760720" cy="2931160"/>
             <wp:effectExtent l="0" t="0" r="0" b="0"/>
             <wp:docPr id="2" name="Grafik 1" descr=""/>
@@ -1547,13 +1537,11 @@
       <w:r>
         <w:rPr/>
       </w:r>
-      <w:r>
-        <w:br w:type="page"/>
-      </w:r>
     </w:p>
     <w:p>
       <w:pPr>
         <w:pStyle w:val="Berschrift2"/>
+        <w:jc w:val="center"/>
         <w:rPr/>
       </w:pPr>
       <w:r>
@@ -1571,7 +1559,7 @@
           <w:bCs/>
         </w:rPr>
         <w:drawing>
-          <wp:inline distT="0" distB="8255" distL="0" distR="0">
+          <wp:inline distT="0" distB="0" distL="0" distR="0">
             <wp:extent cx="5760720" cy="4506595"/>
             <wp:effectExtent l="0" t="0" r="0" b="0"/>
             <wp:docPr id="3" name="Grafik 3" descr=""/>
@@ -1716,7 +1704,6 @@
     <w:rPrDefault>
       <w:rPr>
         <w:rFonts w:ascii="Calibri" w:hAnsi="Calibri" w:eastAsia="Calibri" w:cs="" w:asciiTheme="minorHAnsi" w:cstheme="minorBidi" w:eastAsiaTheme="minorHAnsi" w:hAnsiTheme="minorHAnsi"/>
-        <w:sz w:val="22"/>
         <w:szCs w:val="22"/>
         <w:lang w:val="de-DE" w:eastAsia="en-US" w:bidi="ar-SA"/>
       </w:rPr>
@@ -1876,7 +1863,7 @@
     </w:pPr>
     <w:rPr>
       <w:rFonts w:ascii="Calibri" w:hAnsi="Calibri" w:eastAsia="Calibri" w:cs="" w:asciiTheme="minorHAnsi" w:cstheme="minorBidi" w:eastAsiaTheme="minorHAnsi" w:hAnsiTheme="minorHAnsi"/>
-      <w:color w:val="auto"/>
+      <w:color w:val="00000A"/>
       <w:sz w:val="22"/>
       <w:szCs w:val="22"/>
       <w:lang w:val="de-DE" w:eastAsia="en-US" w:bidi="ar-SA"/>

</xml_diff>